<commit_message>
chore: update link to github project
</commit_message>
<xml_diff>
--- a/report/lab5.docx
+++ b/report/lab5.docx
@@ -15,14 +15,7 @@
           <w:sz w:val="28"/>
           <w:lang w:val="ru-RU"/>
         </w:rPr>
-        <w:t>Национальный исследовательский университет ИТМО</w:t>
-      </w:r>
-      <w:r>
-        <w:rPr>
-          <w:sz w:val="28"/>
-          <w:lang w:val="ru-RU"/>
-        </w:rPr>
-        <w:t xml:space="preserve"> </w:t>
+        <w:t xml:space="preserve">Национальный исследовательский университет ИТМО </w:t>
       </w:r>
     </w:p>
     <w:p>
@@ -498,6 +491,7 @@
       </w:pPr>
       <w:r>
         <w:rPr>
+          <w:noProof/>
           <w:lang w:val="ru-RU"/>
         </w:rPr>
         <w:drawing>
@@ -545,6 +539,7 @@
       </w:pPr>
       <w:r>
         <w:rPr>
+          <w:noProof/>
           <w:lang w:val="ru-RU"/>
         </w:rPr>
         <w:drawing>
@@ -640,8 +635,23 @@
           <w:lang w:val="ru-RU" w:eastAsia="zh-CN" w:bidi="hi-IN"/>
         </w:rPr>
       </w:pPr>
-    </w:p>
-    <w:p/>
+      <w:hyperlink r:id="rId7" w:history="1">
+        <w:r>
+          <w:rPr>
+            <w:rStyle w:val="Hyperlink"/>
+            <w:lang w:val="ru-RU" w:eastAsia="zh-CN" w:bidi="hi-IN"/>
+          </w:rPr>
+          <w:t>https://github.com/Gnod-do/Web_Programming_Lab1</w:t>
+        </w:r>
+      </w:hyperlink>
+    </w:p>
+    <w:p>
+      <w:pPr>
+        <w:rPr>
+          <w:lang w:val="ru-RU"/>
+        </w:rPr>
+      </w:pPr>
+    </w:p>
     <w:p>
       <w:pPr>
         <w:spacing w:after="3" w:line="266" w:lineRule="auto"/>
@@ -649,6 +659,7 @@
         <w:rPr>
           <w:b/>
           <w:bCs/>
+          <w:lang w:val="ru-RU"/>
         </w:rPr>
       </w:pPr>
     </w:p>

</xml_diff>